<commit_message>
1 - updating the code to Finn's version
</commit_message>
<xml_diff>
--- a/Issues.docx
+++ b/Issues.docx
@@ -1060,13 +1060,13 @@
 </file>
 
 <file path=customXml/itemProps1.xml><?xml version="1.0" encoding="utf-8"?>
-<ds:datastoreItem xmlns:ds="http://schemas.openxmlformats.org/officeDocument/2006/customXml" ds:itemID="{48E4D52E-0A54-4BBC-A022-19B719AD5D6A}"/>
+<ds:datastoreItem xmlns:ds="http://schemas.openxmlformats.org/officeDocument/2006/customXml" ds:itemID="{A60952D2-82B6-4B1A-BBEF-AE00BE1541CB}"/>
 </file>
 
 <file path=customXml/itemProps2.xml><?xml version="1.0" encoding="utf-8"?>
-<ds:datastoreItem xmlns:ds="http://schemas.openxmlformats.org/officeDocument/2006/customXml" ds:itemID="{6A543545-E3F3-4B78-A503-A45F26A7D9DD}"/>
+<ds:datastoreItem xmlns:ds="http://schemas.openxmlformats.org/officeDocument/2006/customXml" ds:itemID="{F84E125F-6ACE-4CF1-BA93-26CC075A1F20}"/>
 </file>
 
 <file path=customXml/itemProps3.xml><?xml version="1.0" encoding="utf-8"?>
-<ds:datastoreItem xmlns:ds="http://schemas.openxmlformats.org/officeDocument/2006/customXml" ds:itemID="{B4E63F2E-D280-4BD9-8C3E-F9B8D487D410}"/>
+<ds:datastoreItem xmlns:ds="http://schemas.openxmlformats.org/officeDocument/2006/customXml" ds:itemID="{9EB291A5-ABC8-449D-883C-F9A78F720D07}"/>
 </file>
</xml_diff>